<commit_message>
Atualização de Organização TCC
Adicionado o arquivo de entrega de funcionalidades e funções de cada integrante.
</commit_message>
<xml_diff>
--- a/Parte Escrita TCC/TCC - Voluntrab.docx
+++ b/Parte Escrita TCC/TCC - Voluntrab.docx
@@ -2718,6 +2718,8 @@
           <w:docGrid w:linePitch="360"/>
         </w:sectPr>
       </w:pPr>
+      <w:bookmarkStart w:id="0" w:name="_GoBack"/>
+      <w:bookmarkEnd w:id="0"/>
     </w:p>
     <w:p>
       <w:pPr>
@@ -2743,8 +2745,6 @@
         <w:lastRenderedPageBreak/>
         <w:t>INTRODUÇÃO</w:t>
       </w:r>
-      <w:bookmarkStart w:id="0" w:name="_GoBack"/>
-      <w:bookmarkEnd w:id="0"/>
     </w:p>
     <w:p>
       <w:pPr>
@@ -4202,7 +4202,7 @@
       <w:rPr>
         <w:noProof/>
       </w:rPr>
-      <w:t>18</w:t>
+      <w:t>13</w:t>
     </w:r>
     <w:r>
       <w:fldChar w:fldCharType="end"/>
@@ -5689,7 +5689,7 @@
 </file>
 
 <file path=customXml/itemProps1.xml><?xml version="1.0" encoding="utf-8"?>
-<ds:datastoreItem xmlns:ds="http://schemas.openxmlformats.org/officeDocument/2006/customXml" ds:itemID="{BD8D2145-E5E0-406F-9C2A-43CFE18B7B54}">
+<ds:datastoreItem xmlns:ds="http://schemas.openxmlformats.org/officeDocument/2006/customXml" ds:itemID="{226D916B-F515-4DDC-9F43-35BA9D40060D}">
   <ds:schemaRefs>
     <ds:schemaRef ds:uri="http://schemas.openxmlformats.org/officeDocument/2006/bibliography"/>
   </ds:schemaRefs>

</xml_diff>